<commit_message>
a modification of the work, thanks to Chana
</commit_message>
<xml_diff>
--- a/Elegence of the hedgehog.docx
+++ b/Elegence of the hedgehog.docx
@@ -7,7 +7,18 @@
         <w:jc w:val="right"/>
       </w:pPr>
       <w:r>
-        <w:t>Q: how is the motif of surprise is coming to expression in the book?</w:t>
+        <w:t>Q:</w:t>
+      </w:r>
+      <w:r>
+        <w:t xml:space="preserve"> H</w:t>
+      </w:r>
+      <w:bookmarkStart w:id="0" w:name="_GoBack"/>
+      <w:bookmarkEnd w:id="0"/>
+      <w:r>
+        <w:t>ow does the motif of surprise come</w:t>
+      </w:r>
+      <w:r>
+        <w:t xml:space="preserve"> to expression in the book?</w:t>
       </w:r>
     </w:p>
     <w:p>
@@ -42,7 +53,23 @@
           <w:iCs/>
           <w:u w:val="single"/>
         </w:rPr>
-        <w:t>nce of the hedgehog</w:t>
+        <w:t xml:space="preserve">nce of the </w:t>
+      </w:r>
+      <w:r>
+        <w:rPr>
+          <w:i/>
+          <w:iCs/>
+          <w:u w:val="single"/>
+        </w:rPr>
+        <w:t>H</w:t>
+      </w:r>
+      <w:r>
+        <w:rPr>
+          <w:i/>
+          <w:iCs/>
+          <w:u w:val="single"/>
+        </w:rPr>
+        <w:t>edgehog</w:t>
       </w:r>
     </w:p>
     <w:p>
@@ -139,10 +166,48 @@
           <w:sz w:val="24"/>
           <w:szCs w:val="24"/>
         </w:rPr>
-        <w:t>, and the astonishing and thrilling connection that was made between him and Renee.</w:t>
-      </w:r>
-      <w:bookmarkStart w:id="0" w:name="_GoBack"/>
-      <w:bookmarkEnd w:id="0"/>
+        <w:t xml:space="preserve">, and the </w:t>
+      </w:r>
+      <w:r>
+        <w:rPr>
+          <w:rFonts w:asciiTheme="minorBidi" w:hAnsiTheme="minorBidi"/>
+          <w:sz w:val="24"/>
+          <w:szCs w:val="24"/>
+        </w:rPr>
+        <w:t>deep and strong</w:t>
+      </w:r>
+      <w:r>
+        <w:rPr>
+          <w:rFonts w:asciiTheme="minorBidi" w:hAnsiTheme="minorBidi"/>
+          <w:sz w:val="24"/>
+          <w:szCs w:val="24"/>
+        </w:rPr>
+        <w:t xml:space="preserve"> connection that was made between him and </w:t>
+      </w:r>
+      <w:r>
+        <w:rPr>
+          <w:rFonts w:asciiTheme="minorBidi" w:hAnsiTheme="minorBidi"/>
+          <w:sz w:val="24"/>
+          <w:szCs w:val="24"/>
+        </w:rPr>
+        <w:t>Renée</w:t>
+      </w:r>
+      <w:r>
+        <w:rPr>
+          <w:rFonts w:asciiTheme="minorBidi" w:hAnsiTheme="minorBidi"/>
+          <w:sz w:val="24"/>
+          <w:szCs w:val="24"/>
+        </w:rPr>
+        <w:t>.</w:t>
+      </w:r>
+      <w:r>
+        <w:rPr>
+          <w:rFonts w:asciiTheme="minorBidi" w:hAnsiTheme="minorBidi"/>
+          <w:sz w:val="24"/>
+          <w:szCs w:val="24"/>
+        </w:rPr>
+        <w:t xml:space="preserve">  </w:t>
+      </w:r>
       <w:r>
         <w:rPr>
           <w:rFonts w:asciiTheme="minorBidi" w:hAnsiTheme="minorBidi"/>

</xml_diff>

<commit_message>
add file a new line
</commit_message>
<xml_diff>
--- a/Elegence of the hedgehog.docx
+++ b/Elegence of the hedgehog.docx
@@ -10,12 +10,7 @@
         <w:t>Q:</w:t>
       </w:r>
       <w:r>
-        <w:t xml:space="preserve"> H</w:t>
-      </w:r>
-      <w:bookmarkStart w:id="0" w:name="_GoBack"/>
-      <w:bookmarkEnd w:id="0"/>
-      <w:r>
-        <w:t>ow does the motif of surprise come</w:t>
+        <w:t xml:space="preserve"> How does the motif of surprise come</w:t>
       </w:r>
       <w:r>
         <w:t xml:space="preserve"> to expression in the book?</w:t>
@@ -200,6 +195,34 @@
         </w:rPr>
         <w:t>.</w:t>
       </w:r>
+      <w:r>
+        <w:rPr>
+          <w:rFonts w:asciiTheme="minorBidi" w:hAnsiTheme="minorBidi"/>
+          <w:sz w:val="24"/>
+          <w:szCs w:val="24"/>
+        </w:rPr>
+        <w:t xml:space="preserve"> This is one of many surprising events that will </w:t>
+      </w:r>
+      <w:proofErr w:type="spellStart"/>
+      <w:r>
+        <w:rPr>
+          <w:rFonts w:asciiTheme="minorBidi" w:hAnsiTheme="minorBidi"/>
+          <w:sz w:val="24"/>
+          <w:szCs w:val="24"/>
+        </w:rPr>
+        <w:t>effect</w:t>
+      </w:r>
+      <w:proofErr w:type="spellEnd"/>
+      <w:r>
+        <w:rPr>
+          <w:rFonts w:asciiTheme="minorBidi" w:hAnsiTheme="minorBidi"/>
+          <w:sz w:val="24"/>
+          <w:szCs w:val="24"/>
+        </w:rPr>
+        <w:t xml:space="preserve"> the life of the protagonists from the novel.</w:t>
+      </w:r>
+      <w:bookmarkStart w:id="0" w:name="_GoBack"/>
+      <w:bookmarkEnd w:id="0"/>
       <w:r>
         <w:rPr>
           <w:rFonts w:asciiTheme="minorBidi" w:hAnsiTheme="minorBidi"/>

</xml_diff>